<commit_message>
Mise à jour des TPs
</commit_message>
<xml_diff>
--- a/FractalViz/dossier rendu/rendu_decoopman_damiens.docx
+++ b/FractalViz/dossier rendu/rendu_decoopman_damiens.docx
@@ -25,51 +25,31 @@
           <w:szCs w:val="40"/>
         </w:rPr>
       </w:pPr>
-      <w:proofErr w:type="spellStart"/>
       <w:r>
         <w:rPr>
           <w:rFonts w:ascii="Roboto" w:hAnsi="Roboto"/>
           <w:sz w:val="40"/>
           <w:szCs w:val="40"/>
         </w:rPr>
-        <w:t>Visualiseur</w:t>
-      </w:r>
-      <w:proofErr w:type="spellEnd"/>
-      <w:r>
+        <w:t xml:space="preserve">Visualiseur </w:t>
+      </w:r>
+    </w:p>
+    <w:p>
+      <w:pPr>
+        <w:jc w:val="center"/>
         <w:rPr>
           <w:rFonts w:ascii="Roboto" w:hAnsi="Roboto"/>
           <w:sz w:val="40"/>
           <w:szCs w:val="40"/>
         </w:rPr>
-        <w:t xml:space="preserve"> </w:t>
-      </w:r>
-    </w:p>
-    <w:p>
-      <w:pPr>
-        <w:jc w:val="center"/>
+      </w:pPr>
+      <w:r>
         <w:rPr>
           <w:rFonts w:ascii="Roboto" w:hAnsi="Roboto"/>
           <w:sz w:val="40"/>
           <w:szCs w:val="40"/>
         </w:rPr>
-      </w:pPr>
-      <w:proofErr w:type="gramStart"/>
-      <w:r>
-        <w:rPr>
-          <w:rFonts w:ascii="Roboto" w:hAnsi="Roboto"/>
-          <w:sz w:val="40"/>
-          <w:szCs w:val="40"/>
-        </w:rPr>
-        <w:t>de</w:t>
-      </w:r>
-      <w:proofErr w:type="gramEnd"/>
-      <w:r>
-        <w:rPr>
-          <w:rFonts w:ascii="Roboto" w:hAnsi="Roboto"/>
-          <w:sz w:val="40"/>
-          <w:szCs w:val="40"/>
-        </w:rPr>
-        <w:t xml:space="preserve"> Fractales de Mandelbrot</w:t>
+        <w:t>de Fractales de Mandelbrot</w:t>
       </w:r>
     </w:p>
     <w:p>
@@ -413,7 +393,7 @@
           <w:r>
             <w:fldChar w:fldCharType="separate"/>
           </w:r>
-          <w:hyperlink w:anchor="_Toc503391987" w:history="1">
+          <w:hyperlink w:anchor="_Toc503429724" w:history="1">
             <w:r>
               <w:rPr>
                 <w:rStyle w:val="Lienhypertexte"/>
@@ -436,7 +416,7 @@
               <w:rPr>
                 <w:webHidden/>
               </w:rPr>
-              <w:instrText xml:space="preserve"> PAGEREF _Toc503391987 \h </w:instrText>
+              <w:instrText xml:space="preserve"> PAGEREF _Toc503429724 \h </w:instrText>
             </w:r>
             <w:r>
               <w:rPr>
@@ -471,7 +451,7 @@
               <w:noProof/>
             </w:rPr>
           </w:pPr>
-          <w:hyperlink w:anchor="_Toc503391988" w:history="1">
+          <w:hyperlink w:anchor="_Toc503429725" w:history="1">
             <w:r>
               <w:rPr>
                 <w:rStyle w:val="Lienhypertexte"/>
@@ -499,7 +479,7 @@
                 <w:noProof/>
                 <w:webHidden/>
               </w:rPr>
-              <w:instrText xml:space="preserve"> PAGEREF _Toc503391988 \h </w:instrText>
+              <w:instrText xml:space="preserve"> PAGEREF _Toc503429725 \h </w:instrText>
             </w:r>
             <w:r>
               <w:rPr>
@@ -538,7 +518,7 @@
               <w:noProof/>
             </w:rPr>
           </w:pPr>
-          <w:hyperlink w:anchor="_Toc503391989" w:history="1">
+          <w:hyperlink w:anchor="_Toc503429726" w:history="1">
             <w:r>
               <w:rPr>
                 <w:rStyle w:val="Lienhypertexte"/>
@@ -566,7 +546,7 @@
                 <w:noProof/>
                 <w:webHidden/>
               </w:rPr>
-              <w:instrText xml:space="preserve"> PAGEREF _Toc503391989 \h </w:instrText>
+              <w:instrText xml:space="preserve"> PAGEREF _Toc503429726 \h </w:instrText>
             </w:r>
             <w:r>
               <w:rPr>
@@ -612,7 +592,7 @@
               <w:color w:val="auto"/>
             </w:rPr>
           </w:pPr>
-          <w:hyperlink w:anchor="_Toc503391990" w:history="1">
+          <w:hyperlink w:anchor="_Toc503429727" w:history="1">
             <w:r>
               <w:rPr>
                 <w:rStyle w:val="Lienhypertexte"/>
@@ -635,7 +615,7 @@
               <w:rPr>
                 <w:webHidden/>
               </w:rPr>
-              <w:instrText xml:space="preserve"> PAGEREF _Toc503391990 \h </w:instrText>
+              <w:instrText xml:space="preserve"> PAGEREF _Toc503429727 \h </w:instrText>
             </w:r>
             <w:r>
               <w:rPr>
@@ -670,7 +650,7 @@
               <w:noProof/>
             </w:rPr>
           </w:pPr>
-          <w:hyperlink w:anchor="_Toc503391991" w:history="1">
+          <w:hyperlink w:anchor="_Toc503429728" w:history="1">
             <w:r>
               <w:rPr>
                 <w:rStyle w:val="Lienhypertexte"/>
@@ -698,7 +678,7 @@
                 <w:noProof/>
                 <w:webHidden/>
               </w:rPr>
-              <w:instrText xml:space="preserve"> PAGEREF _Toc503391991 \h </w:instrText>
+              <w:instrText xml:space="preserve"> PAGEREF _Toc503429728 \h </w:instrText>
             </w:r>
             <w:r>
               <w:rPr>
@@ -737,7 +717,7 @@
               <w:noProof/>
             </w:rPr>
           </w:pPr>
-          <w:hyperlink w:anchor="_Toc503391992" w:history="1">
+          <w:hyperlink w:anchor="_Toc503429729" w:history="1">
             <w:r>
               <w:rPr>
                 <w:rStyle w:val="Lienhypertexte"/>
@@ -765,7 +745,7 @@
                 <w:noProof/>
                 <w:webHidden/>
               </w:rPr>
-              <w:instrText xml:space="preserve"> PAGEREF _Toc503391992 \h </w:instrText>
+              <w:instrText xml:space="preserve"> PAGEREF _Toc503429729 \h </w:instrText>
             </w:r>
             <w:r>
               <w:rPr>
@@ -804,7 +784,7 @@
               <w:noProof/>
             </w:rPr>
           </w:pPr>
-          <w:hyperlink w:anchor="_Toc503391993" w:history="1">
+          <w:hyperlink w:anchor="_Toc503429730" w:history="1">
             <w:r>
               <w:rPr>
                 <w:rStyle w:val="Lienhypertexte"/>
@@ -832,7 +812,7 @@
                 <w:noProof/>
                 <w:webHidden/>
               </w:rPr>
-              <w:instrText xml:space="preserve"> PAGEREF _Toc503391993 \h </w:instrText>
+              <w:instrText xml:space="preserve"> PAGEREF _Toc503429730 \h </w:instrText>
             </w:r>
             <w:r>
               <w:rPr>
@@ -871,7 +851,7 @@
               <w:noProof/>
             </w:rPr>
           </w:pPr>
-          <w:hyperlink w:anchor="_Toc503391994" w:history="1">
+          <w:hyperlink w:anchor="_Toc503429731" w:history="1">
             <w:r>
               <w:rPr>
                 <w:rStyle w:val="Lienhypertexte"/>
@@ -899,7 +879,7 @@
                 <w:noProof/>
                 <w:webHidden/>
               </w:rPr>
-              <w:instrText xml:space="preserve"> PAGEREF _Toc503391994 \h </w:instrText>
+              <w:instrText xml:space="preserve"> PAGEREF _Toc503429731 \h </w:instrText>
             </w:r>
             <w:r>
               <w:rPr>
@@ -945,7 +925,7 @@
               <w:color w:val="auto"/>
             </w:rPr>
           </w:pPr>
-          <w:hyperlink w:anchor="_Toc503391995" w:history="1">
+          <w:hyperlink w:anchor="_Toc503429732" w:history="1">
             <w:r>
               <w:rPr>
                 <w:rStyle w:val="Lienhypertexte"/>
@@ -968,7 +948,7 @@
               <w:rPr>
                 <w:webHidden/>
               </w:rPr>
-              <w:instrText xml:space="preserve"> PAGEREF _Toc503391995 \h </w:instrText>
+              <w:instrText xml:space="preserve"> PAGEREF _Toc503429732 \h </w:instrText>
             </w:r>
             <w:r>
               <w:rPr>
@@ -1003,7 +983,7 @@
               <w:noProof/>
             </w:rPr>
           </w:pPr>
-          <w:hyperlink w:anchor="_Toc503391996" w:history="1">
+          <w:hyperlink w:anchor="_Toc503429733" w:history="1">
             <w:r>
               <w:rPr>
                 <w:rStyle w:val="Lienhypertexte"/>
@@ -1031,7 +1011,7 @@
                 <w:noProof/>
                 <w:webHidden/>
               </w:rPr>
-              <w:instrText xml:space="preserve"> PAGEREF _Toc503391996 \h </w:instrText>
+              <w:instrText xml:space="preserve"> PAGEREF _Toc503429733 \h </w:instrText>
             </w:r>
             <w:r>
               <w:rPr>
@@ -1070,7 +1050,7 @@
               <w:noProof/>
             </w:rPr>
           </w:pPr>
-          <w:hyperlink w:anchor="_Toc503391997" w:history="1">
+          <w:hyperlink w:anchor="_Toc503429734" w:history="1">
             <w:r>
               <w:rPr>
                 <w:rStyle w:val="Lienhypertexte"/>
@@ -1098,7 +1078,7 @@
                 <w:noProof/>
                 <w:webHidden/>
               </w:rPr>
-              <w:instrText xml:space="preserve"> PAGEREF _Toc503391997 \h </w:instrText>
+              <w:instrText xml:space="preserve"> PAGEREF _Toc503429734 \h </w:instrText>
             </w:r>
             <w:r>
               <w:rPr>
@@ -1118,7 +1098,7 @@
                 <w:noProof/>
                 <w:webHidden/>
               </w:rPr>
-              <w:t>10</w:t>
+              <w:t>12</w:t>
             </w:r>
             <w:r>
               <w:rPr>
@@ -1135,6 +1115,8 @@
               <w:lang w:eastAsia="fr-FR"/>
             </w:rPr>
           </w:pPr>
+          <w:bookmarkStart w:id="0" w:name="_GoBack"/>
+          <w:bookmarkEnd w:id="0"/>
         </w:p>
         <w:p>
           <w:pPr>
@@ -1144,7 +1126,7 @@
               <w:color w:val="auto"/>
             </w:rPr>
           </w:pPr>
-          <w:hyperlink w:anchor="_Toc503391998" w:history="1">
+          <w:hyperlink w:anchor="_Toc503429735" w:history="1">
             <w:r>
               <w:rPr>
                 <w:rStyle w:val="Lienhypertexte"/>
@@ -1167,7 +1149,7 @@
               <w:rPr>
                 <w:webHidden/>
               </w:rPr>
-              <w:instrText xml:space="preserve"> PAGEREF _Toc503391998 \h </w:instrText>
+              <w:instrText xml:space="preserve"> PAGEREF _Toc503429735 \h </w:instrText>
             </w:r>
             <w:r>
               <w:rPr>
@@ -1184,7 +1166,7 @@
               <w:rPr>
                 <w:webHidden/>
               </w:rPr>
-              <w:t>11</w:t>
+              <w:t>13</w:t>
             </w:r>
             <w:r>
               <w:rPr>
@@ -1202,7 +1184,7 @@
               <w:noProof/>
             </w:rPr>
           </w:pPr>
-          <w:hyperlink w:anchor="_Toc503391999" w:history="1">
+          <w:hyperlink w:anchor="_Toc503429736" w:history="1">
             <w:r>
               <w:rPr>
                 <w:rStyle w:val="Lienhypertexte"/>
@@ -1230,7 +1212,7 @@
                 <w:noProof/>
                 <w:webHidden/>
               </w:rPr>
-              <w:instrText xml:space="preserve"> PAGEREF _Toc503391999 \h </w:instrText>
+              <w:instrText xml:space="preserve"> PAGEREF _Toc503429736 \h </w:instrText>
             </w:r>
             <w:r>
               <w:rPr>
@@ -1250,7 +1232,7 @@
                 <w:noProof/>
                 <w:webHidden/>
               </w:rPr>
-              <w:t>11</w:t>
+              <w:t>13</w:t>
             </w:r>
             <w:r>
               <w:rPr>
@@ -1269,7 +1251,7 @@
               <w:noProof/>
             </w:rPr>
           </w:pPr>
-          <w:hyperlink w:anchor="_Toc503392000" w:history="1">
+          <w:hyperlink w:anchor="_Toc503429737" w:history="1">
             <w:r>
               <w:rPr>
                 <w:rStyle w:val="Lienhypertexte"/>
@@ -1297,7 +1279,7 @@
                 <w:noProof/>
                 <w:webHidden/>
               </w:rPr>
-              <w:instrText xml:space="preserve"> PAGEREF _Toc503392000 \h </w:instrText>
+              <w:instrText xml:space="preserve"> PAGEREF _Toc503429737 \h </w:instrText>
             </w:r>
             <w:r>
               <w:rPr>
@@ -1317,7 +1299,7 @@
                 <w:noProof/>
                 <w:webHidden/>
               </w:rPr>
-              <w:t>11</w:t>
+              <w:t>13</w:t>
             </w:r>
             <w:r>
               <w:rPr>
@@ -1336,7 +1318,7 @@
               <w:noProof/>
             </w:rPr>
           </w:pPr>
-          <w:hyperlink w:anchor="_Toc503392001" w:history="1">
+          <w:hyperlink w:anchor="_Toc503429738" w:history="1">
             <w:r>
               <w:rPr>
                 <w:rStyle w:val="Lienhypertexte"/>
@@ -1364,7 +1346,7 @@
                 <w:noProof/>
                 <w:webHidden/>
               </w:rPr>
-              <w:instrText xml:space="preserve"> PAGEREF _Toc503392001 \h </w:instrText>
+              <w:instrText xml:space="preserve"> PAGEREF _Toc503429738 \h </w:instrText>
             </w:r>
             <w:r>
               <w:rPr>
@@ -1384,7 +1366,7 @@
                 <w:noProof/>
                 <w:webHidden/>
               </w:rPr>
-              <w:t>11</w:t>
+              <w:t>13</w:t>
             </w:r>
             <w:r>
               <w:rPr>
@@ -1512,7 +1494,7 @@
           <w:szCs w:val="48"/>
         </w:rPr>
       </w:pPr>
-      <w:bookmarkStart w:id="0" w:name="_Toc503391987"/>
+      <w:bookmarkStart w:id="1" w:name="_Toc503429724"/>
       <w:r>
         <w:rPr>
           <w:rFonts w:ascii="Roboto" w:hAnsi="Roboto"/>
@@ -1529,7 +1511,7 @@
         </w:rPr>
         <w:t>troduction</w:t>
       </w:r>
-      <w:bookmarkEnd w:id="0"/>
+      <w:bookmarkEnd w:id="1"/>
     </w:p>
     <w:p>
       <w:pPr>
@@ -1577,7 +1559,7 @@
           <w:szCs w:val="32"/>
         </w:rPr>
       </w:pPr>
-      <w:bookmarkStart w:id="1" w:name="_Toc503391988"/>
+      <w:bookmarkStart w:id="2" w:name="_Toc503429725"/>
       <w:r>
         <w:rPr>
           <w:rFonts w:ascii="Roboto" w:hAnsi="Roboto"/>
@@ -1594,7 +1576,7 @@
         </w:rPr>
         <w:t>projet</w:t>
       </w:r>
-      <w:bookmarkEnd w:id="1"/>
+      <w:bookmarkEnd w:id="2"/>
     </w:p>
     <w:p>
       <w:pPr>
@@ -1970,7 +1952,7 @@
           <w:szCs w:val="32"/>
         </w:rPr>
       </w:pPr>
-      <w:bookmarkStart w:id="2" w:name="_Toc503391989"/>
+      <w:bookmarkStart w:id="3" w:name="_Toc503429726"/>
       <w:r>
         <w:rPr>
           <w:rFonts w:ascii="Roboto" w:hAnsi="Roboto"/>
@@ -1979,7 +1961,7 @@
         </w:rPr>
         <w:t>Documentations</w:t>
       </w:r>
-      <w:bookmarkEnd w:id="2"/>
+      <w:bookmarkEnd w:id="3"/>
     </w:p>
     <w:p>
       <w:pPr>
@@ -2176,23 +2158,7 @@
           <w:rFonts w:ascii="Roboto" w:hAnsi="Roboto"/>
           <w:b/>
         </w:rPr>
-        <w:t>Programmation Java (</w:t>
-      </w:r>
-      <w:proofErr w:type="spellStart"/>
-      <w:r>
-        <w:rPr>
-          <w:rFonts w:ascii="Roboto" w:hAnsi="Roboto"/>
-          <w:b/>
-        </w:rPr>
-        <w:t>Awt</w:t>
-      </w:r>
-      <w:proofErr w:type="spellEnd"/>
-      <w:r>
-        <w:rPr>
-          <w:rFonts w:ascii="Roboto" w:hAnsi="Roboto"/>
-          <w:b/>
-        </w:rPr>
-        <w:t>, Swing…)</w:t>
+        <w:t>Programmation Java (Awt, Swing…)</w:t>
       </w:r>
       <w:r>
         <w:rPr>
@@ -2335,7 +2301,7 @@
           <w:szCs w:val="48"/>
         </w:rPr>
       </w:pPr>
-      <w:bookmarkStart w:id="3" w:name="_Toc503391990"/>
+      <w:bookmarkStart w:id="4" w:name="_Toc503429727"/>
       <w:r>
         <w:rPr>
           <w:rFonts w:ascii="Roboto" w:hAnsi="Roboto"/>
@@ -2352,7 +2318,7 @@
         </w:rPr>
         <w:t>nalyse</w:t>
       </w:r>
-      <w:bookmarkEnd w:id="3"/>
+      <w:bookmarkEnd w:id="4"/>
     </w:p>
     <w:p>
       <w:pPr>
@@ -2370,7 +2336,7 @@
           <w:szCs w:val="32"/>
         </w:rPr>
       </w:pPr>
-      <w:bookmarkStart w:id="4" w:name="_Toc503391991"/>
+      <w:bookmarkStart w:id="5" w:name="_Toc503429728"/>
       <w:r>
         <w:rPr>
           <w:rFonts w:ascii="Roboto" w:hAnsi="Roboto"/>
@@ -2379,7 +2345,7 @@
         </w:rPr>
         <w:t>Les classes utilisées</w:t>
       </w:r>
-      <w:bookmarkEnd w:id="4"/>
+      <w:bookmarkEnd w:id="5"/>
     </w:p>
     <w:p>
       <w:pPr>
@@ -2408,35 +2374,7 @@
         <w:rPr>
           <w:rFonts w:ascii="Roboto" w:hAnsi="Roboto"/>
         </w:rPr>
-        <w:t xml:space="preserve">Le projet utilise trois grandes classes principales avec une classe Main : Mandelbrot, </w:t>
-      </w:r>
-      <w:proofErr w:type="spellStart"/>
-      <w:r>
-        <w:rPr>
-          <w:rFonts w:ascii="Roboto" w:hAnsi="Roboto"/>
-        </w:rPr>
-        <w:t>GraphicWindow</w:t>
-      </w:r>
-      <w:proofErr w:type="spellEnd"/>
-      <w:r>
-        <w:rPr>
-          <w:rFonts w:ascii="Roboto" w:hAnsi="Roboto"/>
-        </w:rPr>
-        <w:t xml:space="preserve"> et </w:t>
-      </w:r>
-      <w:proofErr w:type="spellStart"/>
-      <w:r>
-        <w:rPr>
-          <w:rFonts w:ascii="Roboto" w:hAnsi="Roboto"/>
-        </w:rPr>
-        <w:t>DrawArea</w:t>
-      </w:r>
-      <w:proofErr w:type="spellEnd"/>
-      <w:r>
-        <w:rPr>
-          <w:rFonts w:ascii="Roboto" w:hAnsi="Roboto"/>
-        </w:rPr>
-        <w:t>.</w:t>
+        <w:t>Le projet utilise trois grandes classes principales avec une classe Main : Mandelbrot, GraphicWindow et DrawArea.</w:t>
       </w:r>
     </w:p>
     <w:p>
@@ -2585,16 +2523,8 @@
         <w:rPr>
           <w:rFonts w:ascii="Roboto" w:hAnsi="Roboto"/>
         </w:rPr>
-        <w:t xml:space="preserve">points et les couleurs sont stockés dans des </w:t>
-      </w:r>
-      <w:proofErr w:type="spellStart"/>
-      <w:r>
-        <w:rPr>
-          <w:rFonts w:ascii="Roboto" w:hAnsi="Roboto"/>
-        </w:rPr>
-        <w:t>Vectors</w:t>
-      </w:r>
-      <w:proofErr w:type="spellEnd"/>
+        <w:t>points et les couleurs sont stockés dans des Vectors</w:t>
+      </w:r>
       <w:r>
         <w:rPr>
           <w:rFonts w:ascii="Roboto" w:hAnsi="Roboto"/>
@@ -2680,7 +2610,6 @@
         </w:rPr>
         <w:t xml:space="preserve">eux correspondent à la création d’une </w:t>
       </w:r>
-      <w:proofErr w:type="spellStart"/>
       <w:r>
         <w:rPr>
           <w:rFonts w:ascii="Roboto" w:hAnsi="Roboto"/>
@@ -2691,14 +2620,7 @@
         <w:rPr>
           <w:rFonts w:ascii="Roboto" w:hAnsi="Roboto"/>
         </w:rPr>
-        <w:t>mage</w:t>
-      </w:r>
-      <w:proofErr w:type="spellEnd"/>
-      <w:r>
-        <w:rPr>
-          <w:rFonts w:ascii="Roboto" w:hAnsi="Roboto"/>
-        </w:rPr>
-        <w:t xml:space="preserve"> (en noir et blanc ou en coule</w:t>
+        <w:t>mage (en noir et blanc ou en coule</w:t>
       </w:r>
       <w:r>
         <w:rPr>
@@ -2911,49 +2833,13 @@
         <w:rPr>
           <w:rFonts w:ascii="Roboto" w:hAnsi="Roboto"/>
         </w:rPr>
-        <w:t xml:space="preserve"> par l’utilisateur, cette dernière implémente les interfaces </w:t>
-      </w:r>
-      <w:proofErr w:type="spellStart"/>
-      <w:r>
-        <w:rPr>
-          <w:rFonts w:ascii="Roboto" w:hAnsi="Roboto"/>
-        </w:rPr>
-        <w:t>ActionListener</w:t>
-      </w:r>
-      <w:proofErr w:type="spellEnd"/>
-      <w:r>
-        <w:rPr>
-          <w:rFonts w:ascii="Roboto" w:hAnsi="Roboto"/>
-        </w:rPr>
-        <w:t xml:space="preserve">, </w:t>
-      </w:r>
-      <w:proofErr w:type="spellStart"/>
-      <w:r>
-        <w:rPr>
-          <w:rFonts w:ascii="Roboto" w:hAnsi="Roboto"/>
-        </w:rPr>
-        <w:t>MouseListener</w:t>
-      </w:r>
-      <w:proofErr w:type="spellEnd"/>
-      <w:r>
-        <w:rPr>
-          <w:rFonts w:ascii="Roboto" w:hAnsi="Roboto"/>
-        </w:rPr>
-        <w:t xml:space="preserve"> et </w:t>
-      </w:r>
-      <w:proofErr w:type="spellStart"/>
-      <w:r>
-        <w:rPr>
-          <w:rFonts w:ascii="Roboto" w:hAnsi="Roboto"/>
-        </w:rPr>
-        <w:t>MouseWheelListener</w:t>
-      </w:r>
-      <w:proofErr w:type="spellEnd"/>
-      <w:r>
-        <w:rPr>
-          <w:rFonts w:ascii="Roboto" w:hAnsi="Roboto"/>
-        </w:rPr>
-        <w:t>.</w:t>
+        <w:t xml:space="preserve"> par l’utilisateur, cette dernière implémente les interfaces ActionListener, MouseListener et </w:t>
+      </w:r>
+      <w:r>
+        <w:rPr>
+          <w:rFonts w:ascii="Roboto" w:hAnsi="Roboto"/>
+        </w:rPr>
+        <w:t>MouseWheelListener.</w:t>
       </w:r>
     </w:p>
     <w:p>
@@ -2983,19 +2869,11 @@
           <w:rFonts w:ascii="Roboto" w:hAnsi="Roboto"/>
         </w:rPr>
       </w:pPr>
-      <w:proofErr w:type="spellStart"/>
-      <w:r>
-        <w:rPr>
-          <w:rFonts w:ascii="Roboto" w:hAnsi="Roboto"/>
-        </w:rPr>
-        <w:t>GraphicWindow</w:t>
-      </w:r>
-      <w:proofErr w:type="spellEnd"/>
-      <w:r>
-        <w:rPr>
-          <w:rFonts w:ascii="Roboto" w:hAnsi="Roboto"/>
-        </w:rPr>
-        <w:t xml:space="preserve"> </w:t>
+      <w:r>
+        <w:rPr>
+          <w:rFonts w:ascii="Roboto" w:hAnsi="Roboto"/>
+        </w:rPr>
+        <w:t xml:space="preserve">GraphicWindow </w:t>
       </w:r>
       <w:r>
         <w:rPr>
@@ -3030,7 +2908,6 @@
         </w:rPr>
         <w:t xml:space="preserve">L’idée pour dessiner une fractale réside dans le fait d’initialiser </w:t>
       </w:r>
-      <w:proofErr w:type="spellStart"/>
       <w:r>
         <w:rPr>
           <w:rFonts w:ascii="Roboto" w:hAnsi="Roboto"/>
@@ -3038,7 +2915,6 @@
         </w:rPr>
         <w:t>drawPane</w:t>
       </w:r>
-      <w:proofErr w:type="spellEnd"/>
       <w:r>
         <w:rPr>
           <w:rFonts w:ascii="Roboto" w:hAnsi="Roboto"/>
@@ -3097,21 +2973,7 @@
         <w:rPr>
           <w:rFonts w:ascii="Roboto" w:hAnsi="Roboto"/>
         </w:rPr>
-        <w:t xml:space="preserve">Du côté des </w:t>
-      </w:r>
-      <w:proofErr w:type="spellStart"/>
-      <w:r>
-        <w:rPr>
-          <w:rFonts w:ascii="Roboto" w:hAnsi="Roboto"/>
-        </w:rPr>
-        <w:t>Listeners</w:t>
-      </w:r>
-      <w:proofErr w:type="spellEnd"/>
-      <w:r>
-        <w:rPr>
-          <w:rFonts w:ascii="Roboto" w:hAnsi="Roboto"/>
-        </w:rPr>
-        <w:t>, on les utilise surtout dans le menu au moment du clic sur les options et pour le zoom avec la molette de la souris.</w:t>
+        <w:t>Du côté des Listeners, on les utilise surtout dans le menu au moment du clic sur les options et pour le zoom avec la molette de la souris.</w:t>
       </w:r>
     </w:p>
     <w:p>
@@ -3128,7 +2990,6 @@
         </w:rPr>
         <w:t xml:space="preserve">On est obligé de définir les méthodes de </w:t>
       </w:r>
-      <w:proofErr w:type="spellStart"/>
       <w:r>
         <w:rPr>
           <w:rFonts w:ascii="Roboto" w:hAnsi="Roboto"/>
@@ -3136,14 +2997,12 @@
         </w:rPr>
         <w:t>MouseListener</w:t>
       </w:r>
-      <w:proofErr w:type="spellEnd"/>
       <w:r>
         <w:rPr>
           <w:rFonts w:ascii="Roboto" w:hAnsi="Roboto"/>
         </w:rPr>
         <w:t xml:space="preserve"> pour utiliser un </w:t>
       </w:r>
-      <w:proofErr w:type="spellStart"/>
       <w:r>
         <w:rPr>
           <w:rFonts w:ascii="Roboto" w:hAnsi="Roboto"/>
@@ -3151,7 +3010,6 @@
         </w:rPr>
         <w:t>MouseWheelListener</w:t>
       </w:r>
-      <w:proofErr w:type="spellEnd"/>
       <w:r>
         <w:rPr>
           <w:rFonts w:ascii="Roboto" w:hAnsi="Roboto"/>
@@ -3172,7 +3030,6 @@
         </w:rPr>
         <w:t xml:space="preserve">C’est la méthode </w:t>
       </w:r>
-      <w:proofErr w:type="spellStart"/>
       <w:r>
         <w:rPr>
           <w:rFonts w:ascii="Roboto" w:hAnsi="Roboto"/>
@@ -3180,7 +3037,6 @@
         </w:rPr>
         <w:t>ActionPerformed</w:t>
       </w:r>
-      <w:proofErr w:type="spellEnd"/>
       <w:r>
         <w:rPr>
           <w:rFonts w:ascii="Roboto" w:hAnsi="Roboto"/>
@@ -3225,52 +3081,25 @@
         <w:tab/>
         <w:t xml:space="preserve">Les méthodes </w:t>
       </w:r>
-      <w:proofErr w:type="spellStart"/>
-      <w:proofErr w:type="gramStart"/>
       <w:r>
         <w:rPr>
           <w:rFonts w:ascii="Roboto" w:hAnsi="Roboto"/>
           <w:i/>
         </w:rPr>
-        <w:t>getInputIteration</w:t>
-      </w:r>
-      <w:proofErr w:type="spellEnd"/>
+        <w:t xml:space="preserve">getInputIteration() </w:t>
+      </w:r>
+      <w:r>
+        <w:rPr>
+          <w:rFonts w:ascii="Roboto" w:hAnsi="Roboto"/>
+        </w:rPr>
+        <w:t xml:space="preserve">et </w:t>
+      </w:r>
       <w:r>
         <w:rPr>
           <w:rFonts w:ascii="Roboto" w:hAnsi="Roboto"/>
           <w:i/>
         </w:rPr>
-        <w:t>(</w:t>
-      </w:r>
-      <w:proofErr w:type="gramEnd"/>
-      <w:r>
-        <w:rPr>
-          <w:rFonts w:ascii="Roboto" w:hAnsi="Roboto"/>
-          <w:i/>
-        </w:rPr>
-        <w:t xml:space="preserve">) </w:t>
-      </w:r>
-      <w:r>
-        <w:rPr>
-          <w:rFonts w:ascii="Roboto" w:hAnsi="Roboto"/>
-        </w:rPr>
-        <w:t xml:space="preserve">et </w:t>
-      </w:r>
-      <w:proofErr w:type="spellStart"/>
-      <w:r>
-        <w:rPr>
-          <w:rFonts w:ascii="Roboto" w:hAnsi="Roboto"/>
-          <w:i/>
-        </w:rPr>
-        <w:t>getInputColor</w:t>
-      </w:r>
-      <w:proofErr w:type="spellEnd"/>
-      <w:r>
-        <w:rPr>
-          <w:rFonts w:ascii="Roboto" w:hAnsi="Roboto"/>
-          <w:i/>
-        </w:rPr>
-        <w:t>()</w:t>
+        <w:t>getInputColor()</w:t>
       </w:r>
       <w:r>
         <w:rPr>
@@ -3467,117 +3296,79 @@
         </w:rPr>
         <w:t xml:space="preserve">privée </w:t>
       </w:r>
-      <w:proofErr w:type="spellStart"/>
       <w:r>
         <w:rPr>
           <w:rFonts w:ascii="Roboto" w:hAnsi="Roboto"/>
         </w:rPr>
         <w:t>BufferedImage</w:t>
       </w:r>
-      <w:proofErr w:type="spellEnd"/>
       <w:r>
         <w:rPr>
           <w:rFonts w:ascii="Roboto" w:hAnsi="Roboto"/>
         </w:rPr>
         <w:t xml:space="preserve"> qui est affichée grâce à la méthode </w:t>
       </w:r>
-      <w:proofErr w:type="spellStart"/>
-      <w:proofErr w:type="gramStart"/>
       <w:r>
         <w:rPr>
           <w:rFonts w:ascii="Roboto" w:hAnsi="Roboto"/>
           <w:i/>
         </w:rPr>
-        <w:t>paint</w:t>
-      </w:r>
-      <w:proofErr w:type="spellEnd"/>
+        <w:t>paint()</w:t>
+      </w:r>
       <w:r>
         <w:rPr>
           <w:rFonts w:ascii="Roboto" w:hAnsi="Roboto"/>
           <w:i/>
         </w:rPr>
-        <w:t>(</w:t>
-      </w:r>
-      <w:proofErr w:type="gramEnd"/>
+        <w:t>.</w:t>
+      </w:r>
+    </w:p>
+    <w:p>
+      <w:pPr>
+        <w:contextualSpacing/>
+        <w:jc w:val="both"/>
+        <w:rPr>
+          <w:rFonts w:ascii="Roboto" w:hAnsi="Roboto"/>
+        </w:rPr>
+      </w:pPr>
+      <w:r>
+        <w:rPr>
+          <w:rFonts w:ascii="Roboto" w:hAnsi="Roboto"/>
+        </w:rPr>
+        <w:t xml:space="preserve">L’image est </w:t>
+      </w:r>
+      <w:r>
+        <w:rPr>
+          <w:rFonts w:ascii="Roboto" w:hAnsi="Roboto"/>
+        </w:rPr>
+        <w:t>accessible par un getter et modifiable par un setter (on change l’image, pas son contenu)</w:t>
+      </w:r>
+      <w:r>
+        <w:rPr>
+          <w:rFonts w:ascii="Roboto" w:hAnsi="Roboto"/>
+        </w:rPr>
+        <w:t>.</w:t>
+      </w:r>
+    </w:p>
+    <w:p>
+      <w:pPr>
+        <w:jc w:val="both"/>
+        <w:rPr>
+          <w:rFonts w:ascii="Roboto" w:hAnsi="Roboto"/>
+        </w:rPr>
+      </w:pPr>
+      <w:r>
+        <w:rPr>
+          <w:rFonts w:ascii="Roboto" w:hAnsi="Roboto"/>
+        </w:rPr>
+        <w:t xml:space="preserve">La méthode </w:t>
+      </w:r>
       <w:r>
         <w:rPr>
           <w:rFonts w:ascii="Roboto" w:hAnsi="Roboto"/>
           <w:i/>
         </w:rPr>
-        <w:t>)</w:t>
-      </w:r>
-      <w:r>
-        <w:rPr>
-          <w:rFonts w:ascii="Roboto" w:hAnsi="Roboto"/>
-          <w:i/>
-        </w:rPr>
-        <w:t>.</w:t>
-      </w:r>
-    </w:p>
-    <w:p>
-      <w:pPr>
-        <w:contextualSpacing/>
-        <w:jc w:val="both"/>
-        <w:rPr>
-          <w:rFonts w:ascii="Roboto" w:hAnsi="Roboto"/>
-        </w:rPr>
-      </w:pPr>
-      <w:r>
-        <w:rPr>
-          <w:rFonts w:ascii="Roboto" w:hAnsi="Roboto"/>
-        </w:rPr>
-        <w:t xml:space="preserve">L’image est </w:t>
-      </w:r>
-      <w:r>
-        <w:rPr>
-          <w:rFonts w:ascii="Roboto" w:hAnsi="Roboto"/>
-        </w:rPr>
-        <w:t>accessible par un getter et modifiable par un setter (on change l’image, pas son contenu)</w:t>
-      </w:r>
-      <w:r>
-        <w:rPr>
-          <w:rFonts w:ascii="Roboto" w:hAnsi="Roboto"/>
-        </w:rPr>
-        <w:t>.</w:t>
-      </w:r>
-    </w:p>
-    <w:p>
-      <w:pPr>
-        <w:jc w:val="both"/>
-        <w:rPr>
-          <w:rFonts w:ascii="Roboto" w:hAnsi="Roboto"/>
-        </w:rPr>
-      </w:pPr>
-      <w:r>
-        <w:rPr>
-          <w:rFonts w:ascii="Roboto" w:hAnsi="Roboto"/>
-        </w:rPr>
-        <w:t xml:space="preserve">La méthode </w:t>
-      </w:r>
-      <w:proofErr w:type="spellStart"/>
-      <w:proofErr w:type="gramStart"/>
-      <w:r>
-        <w:rPr>
-          <w:rFonts w:ascii="Roboto" w:hAnsi="Roboto"/>
-          <w:i/>
-        </w:rPr>
-        <w:t>repaint</w:t>
-      </w:r>
-      <w:proofErr w:type="spellEnd"/>
-      <w:r>
-        <w:rPr>
-          <w:rFonts w:ascii="Roboto" w:hAnsi="Roboto"/>
-          <w:i/>
-        </w:rPr>
-        <w:t>(</w:t>
-      </w:r>
-      <w:proofErr w:type="gramEnd"/>
-      <w:r>
-        <w:rPr>
-          <w:rFonts w:ascii="Roboto" w:hAnsi="Roboto"/>
-          <w:i/>
-        </w:rPr>
-        <w:t xml:space="preserve">) </w:t>
+        <w:t xml:space="preserve">repaint() </w:t>
       </w:r>
       <w:r>
         <w:rPr>
@@ -3722,7 +3513,7 @@
           <w:szCs w:val="32"/>
         </w:rPr>
       </w:pPr>
-      <w:bookmarkStart w:id="5" w:name="_Toc503391992"/>
+      <w:bookmarkStart w:id="6" w:name="_Toc503429729"/>
       <w:r>
         <w:rPr>
           <w:rFonts w:ascii="Roboto" w:hAnsi="Roboto"/>
@@ -3739,7 +3530,7 @@
         </w:rPr>
         <w:t>lasses</w:t>
       </w:r>
-      <w:bookmarkEnd w:id="5"/>
+      <w:bookmarkEnd w:id="6"/>
     </w:p>
     <w:p>
       <w:pPr>
@@ -3908,7 +3699,7 @@
           <w:szCs w:val="32"/>
         </w:rPr>
       </w:pPr>
-      <w:bookmarkStart w:id="6" w:name="_Toc503391993"/>
+      <w:bookmarkStart w:id="7" w:name="_Toc503429730"/>
       <w:r>
         <w:rPr>
           <w:rFonts w:ascii="Roboto" w:hAnsi="Roboto"/>
@@ -3917,7 +3708,7 @@
         </w:rPr>
         <w:t>Fonctionnement global</w:t>
       </w:r>
-      <w:bookmarkEnd w:id="6"/>
+      <w:bookmarkEnd w:id="7"/>
     </w:p>
     <w:p>
       <w:pPr>
@@ -3988,56 +3779,38 @@
         </w:rPr>
         <w:t xml:space="preserve"> a pour unique but d’appeler une instance de la classe </w:t>
       </w:r>
-      <w:proofErr w:type="spellStart"/>
       <w:r>
         <w:rPr>
           <w:rFonts w:ascii="Roboto" w:hAnsi="Roboto"/>
           <w:b/>
         </w:rPr>
-        <w:t>GraphicWindow</w:t>
-      </w:r>
-      <w:proofErr w:type="spellEnd"/>
+        <w:t xml:space="preserve">GraphicWindow </w:t>
+      </w:r>
+      <w:r>
+        <w:rPr>
+          <w:rFonts w:ascii="Roboto" w:hAnsi="Roboto"/>
+        </w:rPr>
+        <w:t xml:space="preserve">(la fenêtre de l’appli) qui elle-même se charge d’instancier les deux autres classes </w:t>
+      </w:r>
       <w:r>
         <w:rPr>
           <w:rFonts w:ascii="Roboto" w:hAnsi="Roboto"/>
           <w:b/>
         </w:rPr>
-        <w:t xml:space="preserve"> </w:t>
-      </w:r>
-      <w:r>
-        <w:rPr>
-          <w:rFonts w:ascii="Roboto" w:hAnsi="Roboto"/>
-        </w:rPr>
-        <w:t xml:space="preserve">(la fenêtre de l’appli) qui elle-même se charge d’instancier les deux autres classes </w:t>
+        <w:t xml:space="preserve">Mandelbrot </w:t>
+      </w:r>
+      <w:r>
+        <w:rPr>
+          <w:rFonts w:ascii="Roboto" w:hAnsi="Roboto"/>
+        </w:rPr>
+        <w:t xml:space="preserve">et </w:t>
       </w:r>
       <w:r>
         <w:rPr>
           <w:rFonts w:ascii="Roboto" w:hAnsi="Roboto"/>
           <w:b/>
         </w:rPr>
-        <w:t xml:space="preserve">Mandelbrot </w:t>
-      </w:r>
-      <w:r>
-        <w:rPr>
-          <w:rFonts w:ascii="Roboto" w:hAnsi="Roboto"/>
-        </w:rPr>
-        <w:t xml:space="preserve">et </w:t>
-      </w:r>
-      <w:proofErr w:type="spellStart"/>
-      <w:r>
-        <w:rPr>
-          <w:rFonts w:ascii="Roboto" w:hAnsi="Roboto"/>
-          <w:b/>
-        </w:rPr>
-        <w:t>DrawArea</w:t>
-      </w:r>
-      <w:proofErr w:type="spellEnd"/>
-      <w:r>
-        <w:rPr>
-          <w:rFonts w:ascii="Roboto" w:hAnsi="Roboto"/>
-          <w:b/>
-        </w:rPr>
-        <w:t xml:space="preserve"> </w:t>
+        <w:t xml:space="preserve">DrawArea </w:t>
       </w:r>
       <w:r>
         <w:rPr>
@@ -4074,84 +3847,20 @@
         <w:rPr>
           <w:rFonts w:ascii="Roboto" w:hAnsi="Roboto"/>
         </w:rPr>
-        <w:t xml:space="preserve">De ce fait, la classe </w:t>
-      </w:r>
-      <w:proofErr w:type="spellStart"/>
-      <w:r>
-        <w:rPr>
-          <w:rFonts w:ascii="Roboto" w:hAnsi="Roboto"/>
-        </w:rPr>
-        <w:t>GraphicWindow</w:t>
-      </w:r>
-      <w:proofErr w:type="spellEnd"/>
-      <w:r>
-        <w:rPr>
-          <w:rFonts w:ascii="Roboto" w:hAnsi="Roboto"/>
-        </w:rPr>
-        <w:t xml:space="preserve"> assemble les différents composants en utilisant leurs différentes méthodes, à l’aide d’une instance de ces derniers.</w:t>
-      </w:r>
-    </w:p>
-    <w:p>
-      <w:pPr>
-        <w:rPr>
-          <w:rFonts w:ascii="Roboto" w:hAnsi="Roboto"/>
-        </w:rPr>
-      </w:pPr>
-      <w:r>
-        <w:rPr>
-          <w:rFonts w:ascii="Roboto" w:hAnsi="Roboto"/>
-        </w:rPr>
-        <w:t xml:space="preserve">Plus précisément et lorsqu’il s’agit de dessiner une fractale, </w:t>
-      </w:r>
-      <w:proofErr w:type="spellStart"/>
-      <w:r>
-        <w:rPr>
-          <w:rFonts w:ascii="Roboto" w:hAnsi="Roboto"/>
-        </w:rPr>
-        <w:t>GraphicWindow</w:t>
-      </w:r>
-      <w:proofErr w:type="spellEnd"/>
-      <w:r>
-        <w:rPr>
-          <w:rFonts w:ascii="Roboto" w:hAnsi="Roboto"/>
-        </w:rPr>
-        <w:t xml:space="preserve"> instancie une zone de dessin, une </w:t>
-      </w:r>
-      <w:proofErr w:type="spellStart"/>
-      <w:r>
-        <w:rPr>
-          <w:rFonts w:ascii="Roboto" w:hAnsi="Roboto"/>
-        </w:rPr>
-        <w:t>BufferedImage</w:t>
-      </w:r>
-      <w:proofErr w:type="spellEnd"/>
-      <w:r>
-        <w:rPr>
-          <w:rFonts w:ascii="Roboto" w:hAnsi="Roboto"/>
-        </w:rPr>
-        <w:t xml:space="preserve"> de la fractale choisie par l’utilisateur (avec les paramètres choisis également), et se charge de transmettre cette image à la zone de dessin qui l’affiche avec la méthode </w:t>
-      </w:r>
-      <w:proofErr w:type="spellStart"/>
-      <w:proofErr w:type="gramStart"/>
-      <w:r>
-        <w:rPr>
-          <w:rFonts w:ascii="Roboto" w:hAnsi="Roboto"/>
-        </w:rPr>
-        <w:t>paint</w:t>
-      </w:r>
-      <w:proofErr w:type="spellEnd"/>
-      <w:r>
-        <w:rPr>
-          <w:rFonts w:ascii="Roboto" w:hAnsi="Roboto"/>
-        </w:rPr>
-        <w:t>(</w:t>
-      </w:r>
-      <w:proofErr w:type="gramEnd"/>
-      <w:r>
-        <w:rPr>
-          <w:rFonts w:ascii="Roboto" w:hAnsi="Roboto"/>
-        </w:rPr>
-        <w:t>).</w:t>
+        <w:t>De ce fait, la classe GraphicWindow assemble les différents composants en utilisant leurs différentes méthodes, à l’aide d’une instance de ces derniers.</w:t>
+      </w:r>
+    </w:p>
+    <w:p>
+      <w:pPr>
+        <w:rPr>
+          <w:rFonts w:ascii="Roboto" w:hAnsi="Roboto"/>
+        </w:rPr>
+      </w:pPr>
+      <w:r>
+        <w:rPr>
+          <w:rFonts w:ascii="Roboto" w:hAnsi="Roboto"/>
+        </w:rPr>
+        <w:t>Plus précisément et lorsqu’il s’agit de dessiner une fractale, GraphicWindow instancie une zone de dessin, une BufferedImage de la fractale choisie par l’utilisateur (avec les paramètres choisis également), et se charge de transmettre cette image à la zone de dessin qui l’affiche avec la méthode paint().</w:t>
       </w:r>
     </w:p>
     <w:p>
@@ -4184,7 +3893,7 @@
           <w:szCs w:val="32"/>
         </w:rPr>
       </w:pPr>
-      <w:bookmarkStart w:id="7" w:name="_Toc503391994"/>
+      <w:bookmarkStart w:id="8" w:name="_Toc503429731"/>
       <w:r>
         <w:rPr>
           <w:rFonts w:ascii="Roboto" w:hAnsi="Roboto"/>
@@ -4193,7 +3902,7 @@
         </w:rPr>
         <w:t>Les choix techniques</w:t>
       </w:r>
-      <w:bookmarkEnd w:id="7"/>
+      <w:bookmarkEnd w:id="8"/>
     </w:p>
     <w:p>
       <w:pPr>
@@ -4337,21 +4046,7 @@
         <w:rPr>
           <w:rFonts w:ascii="Roboto" w:hAnsi="Roboto"/>
         </w:rPr>
-        <w:t xml:space="preserve">Il est évidemment bien plus pratique de dessiner une </w:t>
-      </w:r>
-      <w:proofErr w:type="spellStart"/>
-      <w:r>
-        <w:rPr>
-          <w:rFonts w:ascii="Roboto" w:hAnsi="Roboto"/>
-        </w:rPr>
-        <w:t>BufferedImage</w:t>
-      </w:r>
-      <w:proofErr w:type="spellEnd"/>
-      <w:r>
-        <w:rPr>
-          <w:rFonts w:ascii="Roboto" w:hAnsi="Roboto"/>
-        </w:rPr>
-        <w:t xml:space="preserve"> de</w:t>
+        <w:t>Il est évidemment bien plus pratique de dessiner une BufferedImage de</w:t>
       </w:r>
       <w:r>
         <w:rPr>
@@ -4534,21 +4229,7 @@
         <w:rPr>
           <w:rFonts w:ascii="Roboto" w:hAnsi="Roboto"/>
         </w:rPr>
-        <w:t xml:space="preserve">Faire le zoom en fonction de l’image dessinée et non en fonction de Mandelbrot est plus facile à mettre en place dans la fenêtre grâce au </w:t>
-      </w:r>
-      <w:proofErr w:type="spellStart"/>
-      <w:r>
-        <w:rPr>
-          <w:rFonts w:ascii="Roboto" w:hAnsi="Roboto"/>
-        </w:rPr>
-        <w:t>MouseWheelListener</w:t>
-      </w:r>
-      <w:proofErr w:type="spellEnd"/>
-      <w:r>
-        <w:rPr>
-          <w:rFonts w:ascii="Roboto" w:hAnsi="Roboto"/>
-        </w:rPr>
-        <w:t>.</w:t>
+        <w:t>Faire le zoom en fonction de l’image dessinée et non en fonction de Mandelbrot est plus facile à mettre en place dans la fenêtre grâce au MouseWheelListener.</w:t>
       </w:r>
     </w:p>
     <w:p>
@@ -4594,7 +4275,7 @@
           <w:szCs w:val="48"/>
         </w:rPr>
       </w:pPr>
-      <w:bookmarkStart w:id="8" w:name="_Toc503391995"/>
+      <w:bookmarkStart w:id="9" w:name="_Toc503429732"/>
       <w:r>
         <w:rPr>
           <w:rFonts w:ascii="Roboto" w:hAnsi="Roboto"/>
@@ -4603,7 +4284,7 @@
         </w:rPr>
         <w:t>Utilisation</w:t>
       </w:r>
-      <w:bookmarkEnd w:id="8"/>
+      <w:bookmarkEnd w:id="9"/>
     </w:p>
     <w:p/>
     <w:p/>
@@ -4616,7 +4297,7 @@
           <w:szCs w:val="32"/>
         </w:rPr>
       </w:pPr>
-      <w:bookmarkStart w:id="9" w:name="_Toc503391996"/>
+      <w:bookmarkStart w:id="10" w:name="_Toc503429733"/>
       <w:r>
         <w:rPr>
           <w:rFonts w:ascii="Roboto" w:hAnsi="Roboto"/>
@@ -4625,7 +4306,7 @@
         </w:rPr>
         <w:t>Mode d’emploi</w:t>
       </w:r>
-      <w:bookmarkEnd w:id="9"/>
+      <w:bookmarkEnd w:id="10"/>
     </w:p>
     <w:p>
       <w:pPr>
@@ -4931,7 +4612,7 @@
           <w:szCs w:val="32"/>
         </w:rPr>
       </w:pPr>
-      <w:bookmarkStart w:id="10" w:name="_Toc503391997"/>
+      <w:bookmarkStart w:id="11" w:name="_Toc503429734"/>
       <w:r>
         <w:rPr>
           <w:rFonts w:ascii="Roboto" w:hAnsi="Roboto"/>
@@ -4940,7 +4621,7 @@
         </w:rPr>
         <w:t>Configuration requise</w:t>
       </w:r>
-      <w:bookmarkEnd w:id="10"/>
+      <w:bookmarkEnd w:id="11"/>
     </w:p>
     <w:p>
       <w:pPr>
@@ -5202,7 +4883,7 @@
           <w:szCs w:val="48"/>
         </w:rPr>
       </w:pPr>
-      <w:bookmarkStart w:id="11" w:name="_Toc503391998"/>
+      <w:bookmarkStart w:id="12" w:name="_Toc503429735"/>
       <w:r>
         <w:rPr>
           <w:rFonts w:ascii="Roboto" w:hAnsi="Roboto"/>
@@ -5211,7 +4892,7 @@
         </w:rPr>
         <w:t>Conclusion</w:t>
       </w:r>
-      <w:bookmarkEnd w:id="11"/>
+      <w:bookmarkEnd w:id="12"/>
     </w:p>
     <w:p/>
     <w:p/>
@@ -5224,7 +4905,7 @@
           <w:szCs w:val="32"/>
         </w:rPr>
       </w:pPr>
-      <w:bookmarkStart w:id="12" w:name="_Toc503391999"/>
+      <w:bookmarkStart w:id="13" w:name="_Toc503429736"/>
       <w:r>
         <w:rPr>
           <w:rFonts w:ascii="Roboto" w:hAnsi="Roboto"/>
@@ -5233,7 +4914,7 @@
         </w:rPr>
         <w:t>Bilan</w:t>
       </w:r>
-      <w:bookmarkEnd w:id="12"/>
+      <w:bookmarkEnd w:id="13"/>
     </w:p>
     <w:p/>
     <w:p>
@@ -5297,7 +4978,7 @@
           <w:szCs w:val="32"/>
         </w:rPr>
       </w:pPr>
-      <w:bookmarkStart w:id="13" w:name="_Toc503392000"/>
+      <w:bookmarkStart w:id="14" w:name="_Toc503429737"/>
       <w:r>
         <w:rPr>
           <w:rFonts w:ascii="Roboto" w:hAnsi="Roboto"/>
@@ -5306,7 +4987,7 @@
         </w:rPr>
         <w:t>Optimisations envisageables</w:t>
       </w:r>
-      <w:bookmarkEnd w:id="13"/>
+      <w:bookmarkEnd w:id="14"/>
     </w:p>
     <w:p>
       <w:pPr>
@@ -5366,21 +5047,7 @@
         <w:rPr>
           <w:rFonts w:ascii="Roboto" w:hAnsi="Roboto"/>
         </w:rPr>
-        <w:t xml:space="preserve">Stocker les points dans des </w:t>
-      </w:r>
-      <w:proofErr w:type="spellStart"/>
-      <w:r>
-        <w:rPr>
-          <w:rFonts w:ascii="Roboto" w:hAnsi="Roboto"/>
-        </w:rPr>
-        <w:t>arrayList</w:t>
-      </w:r>
-      <w:proofErr w:type="spellEnd"/>
-      <w:r>
-        <w:rPr>
-          <w:rFonts w:ascii="Roboto" w:hAnsi="Roboto"/>
-        </w:rPr>
-        <w:t xml:space="preserve"> (plus rapides parait-il)</w:t>
+        <w:t>Stocker les points dans des arrayList (plus rapides parait-il)</w:t>
       </w:r>
     </w:p>
     <w:p>
@@ -5399,10 +5066,7 @@
         </w:rPr>
       </w:pPr>
     </w:p>
-    <w:p>
-      <w:bookmarkStart w:id="14" w:name="_GoBack"/>
-      <w:bookmarkEnd w:id="14"/>
-    </w:p>
+    <w:p/>
     <w:p>
       <w:pPr>
         <w:pStyle w:val="Titre2"/>
@@ -5412,7 +5076,7 @@
           <w:szCs w:val="32"/>
         </w:rPr>
       </w:pPr>
-      <w:bookmarkStart w:id="15" w:name="_Toc503392001"/>
+      <w:bookmarkStart w:id="15" w:name="_Toc503429738"/>
       <w:r>
         <w:rPr>
           <w:rFonts w:ascii="Roboto" w:hAnsi="Roboto"/>
@@ -5446,21 +5110,7 @@
         <w:rPr>
           <w:rFonts w:ascii="Roboto" w:hAnsi="Roboto"/>
         </w:rPr>
-        <w:t xml:space="preserve">Dessiner d’autres fractales comme </w:t>
-      </w:r>
-      <w:proofErr w:type="spellStart"/>
-      <w:r>
-        <w:rPr>
-          <w:rFonts w:ascii="Roboto" w:hAnsi="Roboto"/>
-        </w:rPr>
-        <w:t>Buddhabrot</w:t>
-      </w:r>
-      <w:proofErr w:type="spellEnd"/>
-      <w:r>
-        <w:rPr>
-          <w:rFonts w:ascii="Roboto" w:hAnsi="Roboto"/>
-        </w:rPr>
-        <w:t xml:space="preserve"> ou celle de </w:t>
+        <w:t xml:space="preserve">Dessiner d’autres fractales comme Buddhabrot ou celle de </w:t>
       </w:r>
       <w:r>
         <w:rPr>
@@ -5591,6 +5241,7 @@
         <w:docPartUnique/>
       </w:docPartObj>
     </w:sdtPr>
+    <w:sdtEndPr/>
     <w:sdtContent>
       <w:p>
         <w:pPr>
@@ -5610,7 +5261,7 @@
           <w:rPr>
             <w:noProof/>
           </w:rPr>
-          <w:t>13</w:t>
+          <w:t>1</w:t>
         </w:r>
         <w:r>
           <w:fldChar w:fldCharType="end"/>
@@ -7364,7 +7015,7 @@
 </file>
 
 <file path=customXml/itemProps1.xml><?xml version="1.0" encoding="utf-8"?>
-<ds:datastoreItem xmlns:ds="http://schemas.openxmlformats.org/officeDocument/2006/customXml" ds:itemID="{4B18C725-1012-49C3-B32F-361465C4582C}">
+<ds:datastoreItem xmlns:ds="http://schemas.openxmlformats.org/officeDocument/2006/customXml" ds:itemID="{371C8B40-7909-43FE-8101-9927DC7EAAD6}">
   <ds:schemaRefs>
     <ds:schemaRef ds:uri="http://schemas.openxmlformats.org/officeDocument/2006/bibliography"/>
   </ds:schemaRefs>

</xml_diff>